<commit_message>
Précision du groupe dans le rapport
</commit_message>
<xml_diff>
--- a/Rapport projet.docx
+++ b/Rapport projet.docx
@@ -2,10 +2,8 @@
 <file path=word/document.xml><?xml version="1.0" encoding="utf-8"?>
 <w:document xmlns:wpc="http://schemas.microsoft.com/office/word/2010/wordprocessingCanvas" xmlns:cx="http://schemas.microsoft.com/office/drawing/2014/chartex" xmlns:cx1="http://schemas.microsoft.com/office/drawing/2015/9/8/chartex" xmlns:cx2="http://schemas.microsoft.com/office/drawing/2015/10/21/chartex" xmlns:cx3="http://schemas.microsoft.com/office/drawing/2016/5/9/chartex" xmlns:cx4="http://schemas.microsoft.com/office/drawing/2016/5/10/chartex" xmlns:cx5="http://schemas.microsoft.com/office/drawing/2016/5/11/chartex" xmlns:cx6="http://schemas.microsoft.com/office/drawing/2016/5/12/chartex" xmlns:cx7="http://schemas.microsoft.com/office/drawing/2016/5/13/chartex" xmlns:cx8="http://schemas.microsoft.com/office/drawing/2016/5/14/chartex" xmlns:mc="http://schemas.openxmlformats.org/markup-compatibility/2006" xmlns:aink="http://schemas.microsoft.com/office/drawing/2016/ink" xmlns:am3d="http://schemas.microsoft.com/office/drawing/2017/model3d" xmlns:o="urn:schemas-microsoft-com:office:office" xmlns:r="http://schemas.openxmlformats.org/officeDocument/2006/relationships" xmlns:m="http://schemas.openxmlformats.org/officeDocument/2006/math" xmlns:v="urn:schemas-microsoft-com:vml" xmlns:wp14="http://schemas.microsoft.com/office/word/2010/wordprocessingDrawing" xmlns:wp="http://schemas.openxmlformats.org/drawingml/2006/wordprocessingDrawing" xmlns:w10="urn:schemas-microsoft-com:office:word" xmlns:w="http://schemas.openxmlformats.org/wordprocessingml/2006/main" xmlns:w14="http://schemas.microsoft.com/office/word/2010/wordml" xmlns:w15="http://schemas.microsoft.com/office/word/2012/wordml" xmlns:w16cid="http://schemas.microsoft.com/office/word/2016/wordml/cid" xmlns:w16se="http://schemas.microsoft.com/office/word/2015/wordml/symex" xmlns:wpg="http://schemas.microsoft.com/office/word/2010/wordprocessingGroup" xmlns:wpi="http://schemas.microsoft.com/office/word/2010/wordprocessingInk" xmlns:wne="http://schemas.microsoft.com/office/word/2006/wordml" xmlns:wps="http://schemas.microsoft.com/office/word/2010/wordprocessingShape" mc:Ignorable="w14 w15 w16se w16cid wp14">
   <w:body>
-    <w:bookmarkStart w:id="0" w:name="_GoBack" w:displacedByCustomXml="next"/>
+    <w:bookmarkStart w:id="0" w:name="_Hlk498636705" w:displacedByCustomXml="next"/>
     <w:bookmarkEnd w:id="0" w:displacedByCustomXml="next"/>
-    <w:bookmarkStart w:id="1" w:name="_Hlk498636705" w:displacedByCustomXml="next"/>
-    <w:bookmarkEnd w:id="1" w:displacedByCustomXml="next"/>
     <w:sdt>
       <w:sdtPr>
         <w:rPr>
@@ -593,6 +591,15 @@
                                     <w:szCs w:val="24"/>
                                   </w:rPr>
                                 </w:pPr>
+                                <w:r>
+                                  <w:rPr>
+                                    <w:caps/>
+                                    <w:color w:val="5B9BD5" w:themeColor="accent5"/>
+                                    <w:sz w:val="24"/>
+                                    <w:szCs w:val="24"/>
+                                  </w:rPr>
+                                  <w:t>Groupe 5</w:t>
+                                </w:r>
                               </w:p>
                             </w:txbxContent>
                           </wps:txbx>
@@ -616,6 +623,10 @@
               </mc:Choice>
               <mc:Fallback>
                 <w:pict>
+                  <v:shapetype id="_x0000_t202" coordsize="21600,21600" o:spt="202" path="m,l,21600r21600,l21600,xe">
+                    <v:stroke joinstyle="miter"/>
+                    <v:path gradientshapeok="t" o:connecttype="rect"/>
+                  </v:shapetype>
                   <v:shape id="Zone de texte 129" o:spid="_x0000_s1030" type="#_x0000_t202" style="position:absolute;left:0;text-align:left;margin-left:0;margin-top:0;width:453pt;height:38.15pt;z-index:251661312;visibility:visible;mso-wrap-style:none;mso-width-percent:1154;mso-height-percent:0;mso-top-percent:790;mso-wrap-distance-left:9pt;mso-wrap-distance-top:0;mso-wrap-distance-right:9pt;mso-wrap-distance-bottom:0;mso-position-horizontal:center;mso-position-horizontal-relative:page;mso-position-vertical-relative:page;mso-width-percent:1154;mso-height-percent:0;mso-top-percent:790;mso-width-relative:margin;mso-height-relative:margin;v-text-anchor:top" o:gfxdata="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" filled="f" stroked="f" strokeweight=".5pt">
                     <v:textbox style="mso-fit-shape-to-text:t" inset="1in,0,86.4pt,0">
                       <w:txbxContent>
@@ -630,6 +641,15 @@
                               <w:szCs w:val="24"/>
                             </w:rPr>
                           </w:pPr>
+                          <w:r>
+                            <w:rPr>
+                              <w:caps/>
+                              <w:color w:val="5B9BD5" w:themeColor="accent5"/>
+                              <w:sz w:val="24"/>
+                              <w:szCs w:val="24"/>
+                            </w:rPr>
+                            <w:t>Groupe 5</w:t>
+                          </w:r>
                         </w:p>
                       </w:txbxContent>
                     </v:textbox>
@@ -2728,6 +2748,8 @@
           <w:szCs w:val="40"/>
         </w:rPr>
       </w:pPr>
+      <w:bookmarkStart w:id="1" w:name="_GoBack"/>
+      <w:bookmarkEnd w:id="1"/>
       <w:r>
         <w:rPr>
           <w:rFonts w:ascii="DengXian" w:eastAsia="DengXian" w:hAnsi="DengXian"/>
@@ -14110,7 +14132,7 @@
 </file>
 
 <file path=customXml/itemProps2.xml><?xml version="1.0" encoding="utf-8"?>
-<ds:datastoreItem xmlns:ds="http://schemas.openxmlformats.org/officeDocument/2006/customXml" ds:itemID="{1FBCA224-AF61-43E3-A3C6-B456375E2294}">
+<ds:datastoreItem xmlns:ds="http://schemas.openxmlformats.org/officeDocument/2006/customXml" ds:itemID="{2975F01F-5515-4DA5-B55F-BBAABF8033ED}">
   <ds:schemaRefs>
     <ds:schemaRef ds:uri="http://schemas.openxmlformats.org/officeDocument/2006/bibliography"/>
   </ds:schemaRefs>

</xml_diff>